<commit_message>
biom 510 hw 6, lab 5, elen lec 10 start
</commit_message>
<xml_diff>
--- a/LaTech/BIOM_510_Bioinstrumentation/HW/6/Homework 6 on Biopotentials-1.docx
+++ b/LaTech/BIOM_510_Bioinstrumentation/HW/6/Homework 6 on Biopotentials-1.docx
@@ -117,17 +117,888 @@
       <w:pPr>
         <w:pStyle w:val="ListParagraph"/>
         <w:rPr>
-          <w:rFonts w:ascii="Times New Roman" w:hAnsi="Times New Roman" w:cs="Times New Roman"/>
+          <w:rFonts w:ascii="Times New Roman" w:eastAsiaTheme="minorEastAsia" w:hAnsi="Times New Roman" w:cs="Times New Roman"/>
           <w:sz w:val="24"/>
           <w:szCs w:val="24"/>
         </w:rPr>
       </w:pPr>
+      <w:r>
+        <w:rPr>
+          <w:rFonts w:ascii="Times New Roman" w:eastAsiaTheme="minorEastAsia" w:hAnsi="Times New Roman" w:cs="Times New Roman"/>
+          <w:sz w:val="24"/>
+          <w:szCs w:val="24"/>
+        </w:rPr>
+        <w:t xml:space="preserve">Temperature, </w:t>
+      </w:r>
+      <m:oMath>
+        <m:r>
+          <w:rPr>
+            <w:rFonts w:ascii="Cambria Math" w:hAnsi="Cambria Math" w:cs="Times New Roman"/>
+            <w:sz w:val="24"/>
+            <w:szCs w:val="24"/>
+          </w:rPr>
+          <m:t xml:space="preserve">T=37 </m:t>
+        </m:r>
+        <m:r>
+          <m:rPr>
+            <m:sty m:val="p"/>
+          </m:rPr>
+          <w:rPr>
+            <w:rFonts w:ascii="Cambria Math" w:hAnsi="Cambria Math" w:cs="Times New Roman"/>
+            <w:sz w:val="24"/>
+            <w:szCs w:val="24"/>
+          </w:rPr>
+          <m:t>⇒</m:t>
+        </m:r>
+        <m:r>
+          <w:rPr>
+            <w:rFonts w:ascii="Cambria Math" w:hAnsi="Cambria Math" w:cs="Times New Roman"/>
+            <w:sz w:val="24"/>
+            <w:szCs w:val="24"/>
+          </w:rPr>
+          <m:t>310.15K</m:t>
+        </m:r>
+      </m:oMath>
     </w:p>
     <w:p>
       <w:pPr>
         <w:pStyle w:val="ListParagraph"/>
         <w:rPr>
-          <w:rFonts w:ascii="Times New Roman" w:hAnsi="Times New Roman" w:cs="Times New Roman"/>
+          <w:rFonts w:ascii="Times New Roman" w:eastAsiaTheme="minorEastAsia" w:hAnsi="Times New Roman" w:cs="Times New Roman"/>
+          <w:sz w:val="24"/>
+          <w:szCs w:val="24"/>
+        </w:rPr>
+      </w:pPr>
+      <w:r>
+        <w:rPr>
+          <w:rFonts w:ascii="Times New Roman" w:eastAsiaTheme="minorEastAsia" w:hAnsi="Times New Roman" w:cs="Times New Roman"/>
+          <w:sz w:val="24"/>
+          <w:szCs w:val="24"/>
+        </w:rPr>
+        <w:t xml:space="preserve">Gas constant, </w:t>
+      </w:r>
+      <m:oMath>
+        <m:r>
+          <w:rPr>
+            <w:rFonts w:ascii="Cambria Math" w:hAnsi="Cambria Math" w:cs="Times New Roman"/>
+            <w:sz w:val="24"/>
+            <w:szCs w:val="24"/>
+          </w:rPr>
+          <m:t>R=2</m:t>
+        </m:r>
+      </m:oMath>
+    </w:p>
+    <w:p>
+      <w:pPr>
+        <w:pStyle w:val="ListParagraph"/>
+        <w:rPr>
+          <w:rFonts w:ascii="Times New Roman" w:eastAsiaTheme="minorEastAsia" w:hAnsi="Times New Roman" w:cs="Times New Roman"/>
+          <w:sz w:val="24"/>
+          <w:szCs w:val="24"/>
+        </w:rPr>
+      </w:pPr>
+      <w:r>
+        <w:rPr>
+          <w:rFonts w:ascii="Times New Roman" w:eastAsiaTheme="minorEastAsia" w:hAnsi="Times New Roman" w:cs="Times New Roman"/>
+          <w:sz w:val="24"/>
+          <w:szCs w:val="24"/>
+        </w:rPr>
+        <w:t>Faraday’s</w:t>
+      </w:r>
+      <w:r>
+        <w:rPr>
+          <w:rFonts w:ascii="Times New Roman" w:eastAsiaTheme="minorEastAsia" w:hAnsi="Times New Roman" w:cs="Times New Roman"/>
+          <w:sz w:val="24"/>
+          <w:szCs w:val="24"/>
+        </w:rPr>
+        <w:t xml:space="preserve"> constant, </w:t>
+      </w:r>
+      <m:oMath>
+        <m:r>
+          <w:rPr>
+            <w:rFonts w:ascii="Cambria Math" w:hAnsi="Cambria Math" w:cs="Times New Roman"/>
+            <w:sz w:val="24"/>
+            <w:szCs w:val="24"/>
+          </w:rPr>
+          <m:t>F</m:t>
+        </m:r>
+        <m:r>
+          <w:rPr>
+            <w:rFonts w:ascii="Cambria Math" w:hAnsi="Cambria Math" w:cs="Times New Roman"/>
+            <w:sz w:val="24"/>
+            <w:szCs w:val="24"/>
+          </w:rPr>
+          <m:t>=</m:t>
+        </m:r>
+        <m:r>
+          <w:rPr>
+            <w:rFonts w:ascii="Cambria Math" w:hAnsi="Cambria Math" w:cs="Times New Roman"/>
+            <w:sz w:val="24"/>
+            <w:szCs w:val="24"/>
+          </w:rPr>
+          <m:t>2.3</m:t>
+        </m:r>
+        <m:r>
+          <m:rPr>
+            <m:sty m:val="p"/>
+          </m:rPr>
+          <w:rPr>
+            <w:rFonts w:ascii="Cambria Math" w:hAnsi="Cambria Math" w:cs="Times New Roman"/>
+            <w:sz w:val="24"/>
+            <w:szCs w:val="24"/>
+          </w:rPr>
+          <m:t>×</m:t>
+        </m:r>
+        <m:sSup>
+          <m:sSupPr>
+            <m:ctrlPr>
+              <w:rPr>
+                <w:rFonts w:ascii="Cambria Math" w:hAnsi="Cambria Math" w:cs="Times New Roman"/>
+                <w:i/>
+                <w:sz w:val="24"/>
+                <w:szCs w:val="24"/>
+              </w:rPr>
+            </m:ctrlPr>
+          </m:sSupPr>
+          <m:e>
+            <m:r>
+              <w:rPr>
+                <w:rFonts w:ascii="Cambria Math" w:hAnsi="Cambria Math" w:cs="Times New Roman"/>
+                <w:sz w:val="24"/>
+                <w:szCs w:val="24"/>
+              </w:rPr>
+              <m:t>10</m:t>
+            </m:r>
+            <m:ctrlPr>
+              <w:rPr>
+                <w:rFonts w:ascii="Cambria Math" w:hAnsi="Cambria Math" w:cs="Times New Roman"/>
+                <w:sz w:val="24"/>
+                <w:szCs w:val="24"/>
+              </w:rPr>
+            </m:ctrlPr>
+          </m:e>
+          <m:sup>
+            <m:r>
+              <w:rPr>
+                <w:rFonts w:ascii="Cambria Math" w:hAnsi="Cambria Math" w:cs="Times New Roman"/>
+                <w:sz w:val="24"/>
+                <w:szCs w:val="24"/>
+              </w:rPr>
+              <m:t>4</m:t>
+            </m:r>
+          </m:sup>
+        </m:sSup>
+      </m:oMath>
+    </w:p>
+    <w:p>
+      <w:pPr>
+        <w:pStyle w:val="ListParagraph"/>
+        <w:rPr>
+          <w:rFonts w:ascii="Times New Roman" w:eastAsiaTheme="minorEastAsia" w:hAnsi="Times New Roman" w:cs="Times New Roman"/>
+          <w:sz w:val="24"/>
+          <w:szCs w:val="24"/>
+        </w:rPr>
+      </w:pPr>
+      <w:r>
+        <w:rPr>
+          <w:rFonts w:ascii="Times New Roman" w:eastAsiaTheme="minorEastAsia" w:hAnsi="Times New Roman" w:cs="Times New Roman"/>
+          <w:sz w:val="24"/>
+          <w:szCs w:val="24"/>
+        </w:rPr>
+        <w:t>Charge of the ion</w:t>
+      </w:r>
+      <w:r>
+        <w:rPr>
+          <w:rFonts w:ascii="Times New Roman" w:eastAsiaTheme="minorEastAsia" w:hAnsi="Times New Roman" w:cs="Times New Roman"/>
+          <w:sz w:val="24"/>
+          <w:szCs w:val="24"/>
+        </w:rPr>
+        <w:t xml:space="preserve">, </w:t>
+      </w:r>
+      <m:oMath>
+        <m:r>
+          <w:rPr>
+            <w:rFonts w:ascii="Cambria Math" w:hAnsi="Cambria Math" w:cs="Times New Roman"/>
+            <w:sz w:val="24"/>
+            <w:szCs w:val="24"/>
+          </w:rPr>
+          <m:t>z</m:t>
+        </m:r>
+        <m:r>
+          <w:rPr>
+            <w:rFonts w:ascii="Cambria Math" w:hAnsi="Cambria Math" w:cs="Times New Roman"/>
+            <w:sz w:val="24"/>
+            <w:szCs w:val="24"/>
+          </w:rPr>
+          <m:t>=</m:t>
+        </m:r>
+        <m:r>
+          <w:rPr>
+            <w:rFonts w:ascii="Cambria Math" w:hAnsi="Cambria Math" w:cs="Times New Roman"/>
+            <w:sz w:val="24"/>
+            <w:szCs w:val="24"/>
+          </w:rPr>
+          <m:t>+1</m:t>
+        </m:r>
+      </m:oMath>
+    </w:p>
+    <w:p>
+      <w:pPr>
+        <w:pStyle w:val="ListParagraph"/>
+        <w:rPr>
+          <w:rFonts w:ascii="Times New Roman" w:eastAsiaTheme="minorEastAsia" w:hAnsi="Times New Roman" w:cs="Times New Roman"/>
+          <w:sz w:val="24"/>
+          <w:szCs w:val="24"/>
+        </w:rPr>
+      </w:pPr>
+      <w:r>
+        <w:rPr>
+          <w:rFonts w:ascii="Times New Roman" w:eastAsiaTheme="minorEastAsia" w:hAnsi="Times New Roman" w:cs="Times New Roman"/>
+          <w:sz w:val="24"/>
+          <w:szCs w:val="24"/>
+        </w:rPr>
+        <w:t>Intracellular ion concentration</w:t>
+      </w:r>
+      <w:r>
+        <w:rPr>
+          <w:rFonts w:ascii="Times New Roman" w:eastAsiaTheme="minorEastAsia" w:hAnsi="Times New Roman" w:cs="Times New Roman"/>
+          <w:sz w:val="24"/>
+          <w:szCs w:val="24"/>
+        </w:rPr>
+        <w:t xml:space="preserve">, </w:t>
+      </w:r>
+      <m:oMath>
+        <m:sSub>
+          <m:sSubPr>
+            <m:ctrlPr>
+              <w:rPr>
+                <w:rFonts w:ascii="Cambria Math" w:hAnsi="Cambria Math" w:cs="Times New Roman"/>
+                <w:i/>
+                <w:sz w:val="24"/>
+                <w:szCs w:val="24"/>
+              </w:rPr>
+            </m:ctrlPr>
+          </m:sSubPr>
+          <m:e>
+            <m:r>
+              <w:rPr>
+                <w:rFonts w:ascii="Cambria Math" w:hAnsi="Cambria Math" w:cs="Times New Roman"/>
+                <w:sz w:val="24"/>
+                <w:szCs w:val="24"/>
+              </w:rPr>
+              <m:t>C</m:t>
+            </m:r>
+          </m:e>
+          <m:sub>
+            <m:r>
+              <w:rPr>
+                <w:rFonts w:ascii="Cambria Math" w:hAnsi="Cambria Math" w:cs="Times New Roman"/>
+                <w:sz w:val="24"/>
+                <w:szCs w:val="24"/>
+              </w:rPr>
+              <m:t>i</m:t>
+            </m:r>
+          </m:sub>
+        </m:sSub>
+        <m:r>
+          <w:rPr>
+            <w:rFonts w:ascii="Cambria Math" w:hAnsi="Cambria Math" w:cs="Times New Roman"/>
+            <w:sz w:val="24"/>
+            <w:szCs w:val="24"/>
+          </w:rPr>
+          <m:t>=</m:t>
+        </m:r>
+        <m:r>
+          <w:rPr>
+            <w:rFonts w:ascii="Cambria Math" w:hAnsi="Cambria Math" w:cs="Times New Roman"/>
+            <w:sz w:val="24"/>
+            <w:szCs w:val="24"/>
+          </w:rPr>
+          <m:t>10</m:t>
+        </m:r>
+      </m:oMath>
+    </w:p>
+    <w:p>
+      <w:pPr>
+        <w:pStyle w:val="ListParagraph"/>
+        <w:rPr>
+          <w:rFonts w:ascii="Times New Roman" w:eastAsiaTheme="minorEastAsia" w:hAnsi="Times New Roman" w:cs="Times New Roman"/>
+          <w:sz w:val="24"/>
+          <w:szCs w:val="24"/>
+        </w:rPr>
+      </w:pPr>
+      <w:r>
+        <w:rPr>
+          <w:rFonts w:ascii="Times New Roman" w:eastAsiaTheme="minorEastAsia" w:hAnsi="Times New Roman" w:cs="Times New Roman"/>
+          <w:sz w:val="24"/>
+          <w:szCs w:val="24"/>
+        </w:rPr>
+        <w:t>Extra</w:t>
+      </w:r>
+      <w:r>
+        <w:rPr>
+          <w:rFonts w:ascii="Times New Roman" w:eastAsiaTheme="minorEastAsia" w:hAnsi="Times New Roman" w:cs="Times New Roman"/>
+          <w:sz w:val="24"/>
+          <w:szCs w:val="24"/>
+        </w:rPr>
+        <w:t xml:space="preserve">cellular ion concentration, </w:t>
+      </w:r>
+      <m:oMath>
+        <m:sSub>
+          <m:sSubPr>
+            <m:ctrlPr>
+              <w:rPr>
+                <w:rFonts w:ascii="Cambria Math" w:hAnsi="Cambria Math" w:cs="Times New Roman"/>
+                <w:i/>
+                <w:sz w:val="24"/>
+                <w:szCs w:val="24"/>
+              </w:rPr>
+            </m:ctrlPr>
+          </m:sSubPr>
+          <m:e>
+            <m:r>
+              <w:rPr>
+                <w:rFonts w:ascii="Cambria Math" w:hAnsi="Cambria Math" w:cs="Times New Roman"/>
+                <w:sz w:val="24"/>
+                <w:szCs w:val="24"/>
+              </w:rPr>
+              <m:t>C</m:t>
+            </m:r>
+          </m:e>
+          <m:sub>
+            <m:r>
+              <w:rPr>
+                <w:rFonts w:ascii="Cambria Math" w:hAnsi="Cambria Math" w:cs="Times New Roman"/>
+                <w:sz w:val="24"/>
+                <w:szCs w:val="24"/>
+              </w:rPr>
+              <m:t>o</m:t>
+            </m:r>
+          </m:sub>
+        </m:sSub>
+        <m:r>
+          <w:rPr>
+            <w:rFonts w:ascii="Cambria Math" w:hAnsi="Cambria Math" w:cs="Times New Roman"/>
+            <w:sz w:val="24"/>
+            <w:szCs w:val="24"/>
+          </w:rPr>
+          <m:t>=</m:t>
+        </m:r>
+        <m:r>
+          <w:rPr>
+            <w:rFonts w:ascii="Cambria Math" w:hAnsi="Cambria Math" w:cs="Times New Roman"/>
+            <w:sz w:val="24"/>
+            <w:szCs w:val="24"/>
+          </w:rPr>
+          <m:t>8</m:t>
+        </m:r>
+        <m:r>
+          <w:rPr>
+            <w:rFonts w:ascii="Cambria Math" w:hAnsi="Cambria Math" w:cs="Times New Roman"/>
+            <w:sz w:val="24"/>
+            <w:szCs w:val="24"/>
+          </w:rPr>
+          <m:t>0</m:t>
+        </m:r>
+      </m:oMath>
+    </w:p>
+    <w:p>
+      <w:pPr>
+        <w:pStyle w:val="ListParagraph"/>
+        <w:rPr>
+          <w:rFonts w:ascii="Times New Roman" w:eastAsiaTheme="minorEastAsia" w:hAnsi="Times New Roman" w:cs="Times New Roman"/>
+          <w:sz w:val="24"/>
+          <w:szCs w:val="24"/>
+        </w:rPr>
+      </w:pPr>
+    </w:p>
+    <w:p>
+      <w:pPr>
+        <w:pStyle w:val="ListParagraph"/>
+        <w:rPr>
+          <w:rFonts w:ascii="Times New Roman" w:eastAsiaTheme="minorEastAsia" w:hAnsi="Times New Roman" w:cs="Times New Roman"/>
+          <w:sz w:val="24"/>
+          <w:szCs w:val="24"/>
+        </w:rPr>
+      </w:pPr>
+      <w:r>
+        <w:rPr>
+          <w:rFonts w:ascii="Times New Roman" w:eastAsiaTheme="minorEastAsia" w:hAnsi="Times New Roman" w:cs="Times New Roman"/>
+          <w:sz w:val="24"/>
+          <w:szCs w:val="24"/>
+        </w:rPr>
+        <w:t xml:space="preserve">Nerst potential, </w:t>
+      </w:r>
+      <m:oMath>
+        <m:r>
+          <w:rPr>
+            <w:rFonts w:ascii="Cambria Math" w:hAnsi="Cambria Math" w:cs="Times New Roman"/>
+            <w:sz w:val="24"/>
+            <w:szCs w:val="24"/>
+          </w:rPr>
+          <m:t>V</m:t>
+        </m:r>
+        <m:r>
+          <w:rPr>
+            <w:rFonts w:ascii="Cambria Math" w:hAnsi="Cambria Math" w:cs="Times New Roman"/>
+            <w:sz w:val="24"/>
+            <w:szCs w:val="24"/>
+          </w:rPr>
+          <m:t>=</m:t>
+        </m:r>
+        <m:f>
+          <m:fPr>
+            <m:ctrlPr>
+              <w:rPr>
+                <w:rFonts w:ascii="Cambria Math" w:hAnsi="Cambria Math" w:cs="Times New Roman"/>
+                <w:sz w:val="24"/>
+                <w:szCs w:val="24"/>
+              </w:rPr>
+            </m:ctrlPr>
+          </m:fPr>
+          <m:num>
+            <m:r>
+              <w:rPr>
+                <w:rFonts w:ascii="Cambria Math" w:hAnsi="Cambria Math" w:cs="Times New Roman"/>
+                <w:sz w:val="24"/>
+                <w:szCs w:val="24"/>
+              </w:rPr>
+              <m:t>RT</m:t>
+            </m:r>
+            <m:ctrlPr>
+              <w:rPr>
+                <w:rFonts w:ascii="Cambria Math" w:hAnsi="Cambria Math" w:cs="Times New Roman"/>
+                <w:i/>
+                <w:sz w:val="24"/>
+                <w:szCs w:val="24"/>
+              </w:rPr>
+            </m:ctrlPr>
+          </m:num>
+          <m:den>
+            <m:r>
+              <w:rPr>
+                <w:rFonts w:ascii="Cambria Math" w:hAnsi="Cambria Math" w:cs="Times New Roman"/>
+                <w:sz w:val="24"/>
+                <w:szCs w:val="24"/>
+              </w:rPr>
+              <m:t>zF</m:t>
+            </m:r>
+            <m:ctrlPr>
+              <w:rPr>
+                <w:rFonts w:ascii="Cambria Math" w:hAnsi="Cambria Math" w:cs="Times New Roman"/>
+                <w:i/>
+                <w:sz w:val="24"/>
+                <w:szCs w:val="24"/>
+              </w:rPr>
+            </m:ctrlPr>
+          </m:den>
+        </m:f>
+        <m:func>
+          <m:funcPr>
+            <m:ctrlPr>
+              <w:rPr>
+                <w:rFonts w:ascii="Cambria Math" w:hAnsi="Cambria Math" w:cs="Times New Roman"/>
+                <w:i/>
+                <w:sz w:val="24"/>
+                <w:szCs w:val="24"/>
+              </w:rPr>
+            </m:ctrlPr>
+          </m:funcPr>
+          <m:fName>
+            <m:r>
+              <w:rPr>
+                <w:rFonts w:ascii="Cambria Math" w:hAnsi="Cambria Math" w:cs="Times New Roman"/>
+                <w:sz w:val="24"/>
+                <w:szCs w:val="24"/>
+              </w:rPr>
+              <m:t>ln</m:t>
+            </m:r>
+          </m:fName>
+          <m:e>
+            <m:f>
+              <m:fPr>
+                <m:ctrlPr>
+                  <w:rPr>
+                    <w:rFonts w:ascii="Cambria Math" w:hAnsi="Cambria Math" w:cs="Times New Roman"/>
+                    <w:sz w:val="24"/>
+                    <w:szCs w:val="24"/>
+                  </w:rPr>
+                </m:ctrlPr>
+              </m:fPr>
+              <m:num>
+                <m:sSub>
+                  <m:sSubPr>
+                    <m:ctrlPr>
+                      <w:rPr>
+                        <w:rFonts w:ascii="Cambria Math" w:hAnsi="Cambria Math" w:cs="Times New Roman"/>
+                        <w:i/>
+                        <w:sz w:val="24"/>
+                        <w:szCs w:val="24"/>
+                      </w:rPr>
+                    </m:ctrlPr>
+                  </m:sSubPr>
+                  <m:e>
+                    <m:r>
+                      <w:rPr>
+                        <w:rFonts w:ascii="Cambria Math" w:hAnsi="Cambria Math" w:cs="Times New Roman"/>
+                        <w:sz w:val="24"/>
+                        <w:szCs w:val="24"/>
+                      </w:rPr>
+                      <m:t>C</m:t>
+                    </m:r>
+                  </m:e>
+                  <m:sub>
+                    <m:r>
+                      <w:rPr>
+                        <w:rFonts w:ascii="Cambria Math" w:hAnsi="Cambria Math" w:cs="Times New Roman"/>
+                        <w:sz w:val="24"/>
+                        <w:szCs w:val="24"/>
+                      </w:rPr>
+                      <m:t>o</m:t>
+                    </m:r>
+                  </m:sub>
+                </m:sSub>
+                <m:ctrlPr>
+                  <w:rPr>
+                    <w:rFonts w:ascii="Cambria Math" w:hAnsi="Cambria Math" w:cs="Times New Roman"/>
+                    <w:i/>
+                    <w:sz w:val="24"/>
+                    <w:szCs w:val="24"/>
+                  </w:rPr>
+                </m:ctrlPr>
+              </m:num>
+              <m:den>
+                <m:sSub>
+                  <m:sSubPr>
+                    <m:ctrlPr>
+                      <w:rPr>
+                        <w:rFonts w:ascii="Cambria Math" w:hAnsi="Cambria Math" w:cs="Times New Roman"/>
+                        <w:i/>
+                        <w:sz w:val="24"/>
+                        <w:szCs w:val="24"/>
+                      </w:rPr>
+                    </m:ctrlPr>
+                  </m:sSubPr>
+                  <m:e>
+                    <m:r>
+                      <w:rPr>
+                        <w:rFonts w:ascii="Cambria Math" w:hAnsi="Cambria Math" w:cs="Times New Roman"/>
+                        <w:sz w:val="24"/>
+                        <w:szCs w:val="24"/>
+                      </w:rPr>
+                      <m:t>C</m:t>
+                    </m:r>
+                  </m:e>
+                  <m:sub>
+                    <m:r>
+                      <w:rPr>
+                        <w:rFonts w:ascii="Cambria Math" w:hAnsi="Cambria Math" w:cs="Times New Roman"/>
+                        <w:sz w:val="24"/>
+                        <w:szCs w:val="24"/>
+                      </w:rPr>
+                      <m:t>i</m:t>
+                    </m:r>
+                  </m:sub>
+                </m:sSub>
+                <m:ctrlPr>
+                  <w:rPr>
+                    <w:rFonts w:ascii="Cambria Math" w:hAnsi="Cambria Math" w:cs="Times New Roman"/>
+                    <w:i/>
+                    <w:sz w:val="24"/>
+                    <w:szCs w:val="24"/>
+                  </w:rPr>
+                </m:ctrlPr>
+              </m:den>
+            </m:f>
+          </m:e>
+        </m:func>
+        <m:r>
+          <w:rPr>
+            <w:rFonts w:ascii="Cambria Math" w:hAnsi="Cambria Math" w:cs="Times New Roman"/>
+            <w:sz w:val="24"/>
+            <w:szCs w:val="24"/>
+          </w:rPr>
+          <m:t>=</m:t>
+        </m:r>
+        <m:f>
+          <m:fPr>
+            <m:ctrlPr>
+              <w:rPr>
+                <w:rFonts w:ascii="Cambria Math" w:hAnsi="Cambria Math" w:cs="Times New Roman"/>
+                <w:sz w:val="24"/>
+                <w:szCs w:val="24"/>
+              </w:rPr>
+            </m:ctrlPr>
+          </m:fPr>
+          <m:num>
+            <m:r>
+              <w:rPr>
+                <w:rFonts w:ascii="Cambria Math" w:hAnsi="Cambria Math" w:cs="Times New Roman"/>
+                <w:sz w:val="24"/>
+                <w:szCs w:val="24"/>
+              </w:rPr>
+              <m:t>2</m:t>
+            </m:r>
+            <m:r>
+              <m:rPr>
+                <m:sty m:val="p"/>
+              </m:rPr>
+              <w:rPr>
+                <w:rFonts w:ascii="Cambria Math" w:hAnsi="Cambria Math" w:cs="Times New Roman"/>
+                <w:sz w:val="24"/>
+                <w:szCs w:val="24"/>
+              </w:rPr>
+              <m:t>×</m:t>
+            </m:r>
+            <m:r>
+              <w:rPr>
+                <w:rFonts w:ascii="Cambria Math" w:hAnsi="Cambria Math" w:cs="Times New Roman"/>
+                <w:sz w:val="24"/>
+                <w:szCs w:val="24"/>
+              </w:rPr>
+              <m:t>310.15</m:t>
+            </m:r>
+            <m:ctrlPr>
+              <w:rPr>
+                <w:rFonts w:ascii="Cambria Math" w:hAnsi="Cambria Math" w:cs="Times New Roman"/>
+                <w:i/>
+                <w:sz w:val="24"/>
+                <w:szCs w:val="24"/>
+              </w:rPr>
+            </m:ctrlPr>
+          </m:num>
+          <m:den>
+            <m:r>
+              <w:rPr>
+                <w:rFonts w:ascii="Cambria Math" w:hAnsi="Cambria Math" w:cs="Times New Roman"/>
+                <w:sz w:val="24"/>
+                <w:szCs w:val="24"/>
+              </w:rPr>
+              <m:t>2.3</m:t>
+            </m:r>
+            <m:r>
+              <m:rPr>
+                <m:sty m:val="p"/>
+              </m:rPr>
+              <w:rPr>
+                <w:rFonts w:ascii="Cambria Math" w:hAnsi="Cambria Math" w:cs="Times New Roman"/>
+                <w:sz w:val="24"/>
+                <w:szCs w:val="24"/>
+              </w:rPr>
+              <m:t>×</m:t>
+            </m:r>
+            <m:sSup>
+              <m:sSupPr>
+                <m:ctrlPr>
+                  <w:rPr>
+                    <w:rFonts w:ascii="Cambria Math" w:hAnsi="Cambria Math" w:cs="Times New Roman"/>
+                    <w:i/>
+                    <w:sz w:val="24"/>
+                    <w:szCs w:val="24"/>
+                  </w:rPr>
+                </m:ctrlPr>
+              </m:sSupPr>
+              <m:e>
+                <m:r>
+                  <w:rPr>
+                    <w:rFonts w:ascii="Cambria Math" w:hAnsi="Cambria Math" w:cs="Times New Roman"/>
+                    <w:sz w:val="24"/>
+                    <w:szCs w:val="24"/>
+                  </w:rPr>
+                  <m:t>10</m:t>
+                </m:r>
+                <m:ctrlPr>
+                  <w:rPr>
+                    <w:rFonts w:ascii="Cambria Math" w:hAnsi="Cambria Math" w:cs="Times New Roman"/>
+                    <w:sz w:val="24"/>
+                    <w:szCs w:val="24"/>
+                  </w:rPr>
+                </m:ctrlPr>
+              </m:e>
+              <m:sup>
+                <m:r>
+                  <w:rPr>
+                    <w:rFonts w:ascii="Cambria Math" w:hAnsi="Cambria Math" w:cs="Times New Roman"/>
+                    <w:sz w:val="24"/>
+                    <w:szCs w:val="24"/>
+                  </w:rPr>
+                  <m:t>4</m:t>
+                </m:r>
+              </m:sup>
+            </m:sSup>
+            <m:ctrlPr>
+              <w:rPr>
+                <w:rFonts w:ascii="Cambria Math" w:hAnsi="Cambria Math" w:cs="Times New Roman"/>
+                <w:i/>
+                <w:sz w:val="24"/>
+                <w:szCs w:val="24"/>
+              </w:rPr>
+            </m:ctrlPr>
+          </m:den>
+        </m:f>
+        <m:func>
+          <m:funcPr>
+            <m:ctrlPr>
+              <w:rPr>
+                <w:rFonts w:ascii="Cambria Math" w:hAnsi="Cambria Math" w:cs="Times New Roman"/>
+                <w:i/>
+                <w:sz w:val="24"/>
+                <w:szCs w:val="24"/>
+              </w:rPr>
+            </m:ctrlPr>
+          </m:funcPr>
+          <m:fName>
+            <m:r>
+              <w:rPr>
+                <w:rFonts w:ascii="Cambria Math" w:hAnsi="Cambria Math" w:cs="Times New Roman"/>
+                <w:sz w:val="24"/>
+                <w:szCs w:val="24"/>
+              </w:rPr>
+              <m:t>ln</m:t>
+            </m:r>
+          </m:fName>
+          <m:e>
+            <m:f>
+              <m:fPr>
+                <m:ctrlPr>
+                  <w:rPr>
+                    <w:rFonts w:ascii="Cambria Math" w:hAnsi="Cambria Math" w:cs="Times New Roman"/>
+                    <w:sz w:val="24"/>
+                    <w:szCs w:val="24"/>
+                  </w:rPr>
+                </m:ctrlPr>
+              </m:fPr>
+              <m:num>
+                <m:r>
+                  <w:rPr>
+                    <w:rFonts w:ascii="Cambria Math" w:hAnsi="Cambria Math" w:cs="Times New Roman"/>
+                    <w:sz w:val="24"/>
+                    <w:szCs w:val="24"/>
+                  </w:rPr>
+                  <m:t>80</m:t>
+                </m:r>
+                <m:ctrlPr>
+                  <w:rPr>
+                    <w:rFonts w:ascii="Cambria Math" w:hAnsi="Cambria Math" w:cs="Times New Roman"/>
+                    <w:i/>
+                    <w:sz w:val="24"/>
+                    <w:szCs w:val="24"/>
+                  </w:rPr>
+                </m:ctrlPr>
+              </m:num>
+              <m:den>
+                <m:r>
+                  <w:rPr>
+                    <w:rFonts w:ascii="Cambria Math" w:hAnsi="Cambria Math" w:cs="Times New Roman"/>
+                    <w:sz w:val="24"/>
+                    <w:szCs w:val="24"/>
+                  </w:rPr>
+                  <m:t>10</m:t>
+                </m:r>
+                <m:ctrlPr>
+                  <w:rPr>
+                    <w:rFonts w:ascii="Cambria Math" w:hAnsi="Cambria Math" w:cs="Times New Roman"/>
+                    <w:i/>
+                    <w:sz w:val="24"/>
+                    <w:szCs w:val="24"/>
+                  </w:rPr>
+                </m:ctrlPr>
+              </m:den>
+            </m:f>
+          </m:e>
+        </m:func>
+        <m:r>
+          <w:rPr>
+            <w:rFonts w:ascii="Cambria Math" w:hAnsi="Cambria Math" w:cs="Times New Roman"/>
+            <w:sz w:val="24"/>
+            <w:szCs w:val="24"/>
+          </w:rPr>
+          <m:t>=5.6</m:t>
+        </m:r>
+        <m:r>
+          <m:rPr>
+            <m:sty m:val="p"/>
+          </m:rPr>
+          <w:rPr>
+            <w:rFonts w:ascii="Cambria Math" w:hAnsi="Cambria Math" w:cs="Times New Roman"/>
+            <w:sz w:val="24"/>
+            <w:szCs w:val="24"/>
+          </w:rPr>
+          <m:t>×</m:t>
+        </m:r>
+        <m:sSup>
+          <m:sSupPr>
+            <m:ctrlPr>
+              <w:rPr>
+                <w:rFonts w:ascii="Cambria Math" w:hAnsi="Cambria Math" w:cs="Times New Roman"/>
+                <w:sz w:val="24"/>
+                <w:szCs w:val="24"/>
+              </w:rPr>
+            </m:ctrlPr>
+          </m:sSupPr>
+          <m:e>
+            <m:r>
+              <m:rPr>
+                <m:sty m:val="p"/>
+              </m:rPr>
+              <w:rPr>
+                <w:rFonts w:ascii="Cambria Math" w:hAnsi="Cambria Math" w:cs="Times New Roman"/>
+                <w:sz w:val="24"/>
+                <w:szCs w:val="24"/>
+              </w:rPr>
+              <m:t>10</m:t>
+            </m:r>
+          </m:e>
+          <m:sup>
+            <m:r>
+              <m:rPr>
+                <m:sty m:val="p"/>
+              </m:rPr>
+              <w:rPr>
+                <w:rFonts w:ascii="Cambria Math" w:hAnsi="Cambria Math" w:cs="Times New Roman"/>
+                <w:sz w:val="24"/>
+                <w:szCs w:val="24"/>
+              </w:rPr>
+              <m:t>-</m:t>
+            </m:r>
+            <m:r>
+              <m:rPr>
+                <m:sty m:val="p"/>
+              </m:rPr>
+              <w:rPr>
+                <w:rFonts w:ascii="Cambria Math" w:hAnsi="Cambria Math" w:cs="Times New Roman"/>
+                <w:sz w:val="24"/>
+                <w:szCs w:val="24"/>
+              </w:rPr>
+              <m:t>4</m:t>
+            </m:r>
+          </m:sup>
+        </m:sSup>
+        <m:r>
+          <w:rPr>
+            <w:rFonts w:ascii="Cambria Math" w:eastAsiaTheme="minorEastAsia" w:hAnsi="Cambria Math" w:cs="Times New Roman"/>
+            <w:sz w:val="24"/>
+            <w:szCs w:val="24"/>
+          </w:rPr>
+          <m:t>V</m:t>
+        </m:r>
+      </m:oMath>
+    </w:p>
+    <w:p>
+      <w:pPr>
+        <w:pStyle w:val="ListParagraph"/>
+        <w:rPr>
+          <w:rFonts w:ascii="Times New Roman" w:eastAsiaTheme="minorEastAsia" w:hAnsi="Times New Roman" w:cs="Times New Roman"/>
+          <w:sz w:val="24"/>
+          <w:szCs w:val="24"/>
+        </w:rPr>
+      </w:pPr>
+    </w:p>
+    <w:p>
+      <w:pPr>
+        <w:pStyle w:val="ListParagraph"/>
+        <w:rPr>
+          <w:rFonts w:ascii="Times New Roman" w:eastAsiaTheme="minorEastAsia" w:hAnsi="Times New Roman" w:cs="Times New Roman"/>
           <w:sz w:val="24"/>
           <w:szCs w:val="24"/>
         </w:rPr>
@@ -312,6 +1183,640 @@
     <w:p>
       <w:pPr>
         <w:rPr>
+          <w:rFonts w:ascii="Times New Roman" w:eastAsiaTheme="minorEastAsia" w:hAnsi="Times New Roman" w:cs="Times New Roman"/>
+          <w:sz w:val="24"/>
+          <w:szCs w:val="24"/>
+        </w:rPr>
+      </w:pPr>
+      <m:oMathPara>
+        <m:oMath>
+          <m:r>
+            <w:rPr>
+              <w:rFonts w:ascii="Cambria Math" w:hAnsi="Cambria Math" w:cs="Times New Roman"/>
+              <w:sz w:val="24"/>
+              <w:szCs w:val="24"/>
+            </w:rPr>
+            <m:t>V=</m:t>
+          </m:r>
+          <m:f>
+            <m:fPr>
+              <m:ctrlPr>
+                <w:rPr>
+                  <w:rFonts w:ascii="Cambria Math" w:hAnsi="Cambria Math" w:cs="Times New Roman"/>
+                  <w:sz w:val="24"/>
+                  <w:szCs w:val="24"/>
+                </w:rPr>
+              </m:ctrlPr>
+            </m:fPr>
+            <m:num>
+              <m:r>
+                <w:rPr>
+                  <w:rFonts w:ascii="Cambria Math" w:hAnsi="Cambria Math" w:cs="Times New Roman"/>
+                  <w:sz w:val="24"/>
+                  <w:szCs w:val="24"/>
+                </w:rPr>
+                <m:t>RT</m:t>
+              </m:r>
+              <m:ctrlPr>
+                <w:rPr>
+                  <w:rFonts w:ascii="Cambria Math" w:hAnsi="Cambria Math" w:cs="Times New Roman"/>
+                  <w:i/>
+                  <w:sz w:val="24"/>
+                  <w:szCs w:val="24"/>
+                </w:rPr>
+              </m:ctrlPr>
+            </m:num>
+            <m:den>
+              <m:r>
+                <w:rPr>
+                  <w:rFonts w:ascii="Cambria Math" w:hAnsi="Cambria Math" w:cs="Times New Roman"/>
+                  <w:sz w:val="24"/>
+                  <w:szCs w:val="24"/>
+                </w:rPr>
+                <m:t>zF</m:t>
+              </m:r>
+              <m:ctrlPr>
+                <w:rPr>
+                  <w:rFonts w:ascii="Cambria Math" w:hAnsi="Cambria Math" w:cs="Times New Roman"/>
+                  <w:i/>
+                  <w:sz w:val="24"/>
+                  <w:szCs w:val="24"/>
+                </w:rPr>
+              </m:ctrlPr>
+            </m:den>
+          </m:f>
+          <m:func>
+            <m:funcPr>
+              <m:ctrlPr>
+                <w:rPr>
+                  <w:rFonts w:ascii="Cambria Math" w:hAnsi="Cambria Math" w:cs="Times New Roman"/>
+                  <w:i/>
+                  <w:sz w:val="24"/>
+                  <w:szCs w:val="24"/>
+                </w:rPr>
+              </m:ctrlPr>
+            </m:funcPr>
+            <m:fName>
+              <m:r>
+                <w:rPr>
+                  <w:rFonts w:ascii="Cambria Math" w:hAnsi="Cambria Math" w:cs="Times New Roman"/>
+                  <w:sz w:val="24"/>
+                  <w:szCs w:val="24"/>
+                </w:rPr>
+                <m:t>ln</m:t>
+              </m:r>
+            </m:fName>
+            <m:e>
+              <m:f>
+                <m:fPr>
+                  <m:ctrlPr>
+                    <w:rPr>
+                      <w:rFonts w:ascii="Cambria Math" w:hAnsi="Cambria Math" w:cs="Times New Roman"/>
+                      <w:sz w:val="24"/>
+                      <w:szCs w:val="24"/>
+                    </w:rPr>
+                  </m:ctrlPr>
+                </m:fPr>
+                <m:num>
+                  <m:sSub>
+                    <m:sSubPr>
+                      <m:ctrlPr>
+                        <w:rPr>
+                          <w:rFonts w:ascii="Cambria Math" w:hAnsi="Cambria Math" w:cs="Times New Roman"/>
+                          <w:i/>
+                          <w:sz w:val="24"/>
+                          <w:szCs w:val="24"/>
+                        </w:rPr>
+                      </m:ctrlPr>
+                    </m:sSubPr>
+                    <m:e>
+                      <m:r>
+                        <w:rPr>
+                          <w:rFonts w:ascii="Cambria Math" w:hAnsi="Cambria Math" w:cs="Times New Roman"/>
+                          <w:sz w:val="24"/>
+                          <w:szCs w:val="24"/>
+                        </w:rPr>
+                        <m:t>C</m:t>
+                      </m:r>
+                    </m:e>
+                    <m:sub>
+                      <m:r>
+                        <w:rPr>
+                          <w:rFonts w:ascii="Cambria Math" w:hAnsi="Cambria Math" w:cs="Times New Roman"/>
+                          <w:sz w:val="24"/>
+                          <w:szCs w:val="24"/>
+                        </w:rPr>
+                        <m:t>o</m:t>
+                      </m:r>
+                    </m:sub>
+                  </m:sSub>
+                  <m:ctrlPr>
+                    <w:rPr>
+                      <w:rFonts w:ascii="Cambria Math" w:hAnsi="Cambria Math" w:cs="Times New Roman"/>
+                      <w:i/>
+                      <w:sz w:val="24"/>
+                      <w:szCs w:val="24"/>
+                    </w:rPr>
+                  </m:ctrlPr>
+                </m:num>
+                <m:den>
+                  <m:sSub>
+                    <m:sSubPr>
+                      <m:ctrlPr>
+                        <w:rPr>
+                          <w:rFonts w:ascii="Cambria Math" w:hAnsi="Cambria Math" w:cs="Times New Roman"/>
+                          <w:i/>
+                          <w:sz w:val="24"/>
+                          <w:szCs w:val="24"/>
+                        </w:rPr>
+                      </m:ctrlPr>
+                    </m:sSubPr>
+                    <m:e>
+                      <m:r>
+                        <w:rPr>
+                          <w:rFonts w:ascii="Cambria Math" w:hAnsi="Cambria Math" w:cs="Times New Roman"/>
+                          <w:sz w:val="24"/>
+                          <w:szCs w:val="24"/>
+                        </w:rPr>
+                        <m:t>C</m:t>
+                      </m:r>
+                    </m:e>
+                    <m:sub>
+                      <m:r>
+                        <w:rPr>
+                          <w:rFonts w:ascii="Cambria Math" w:hAnsi="Cambria Math" w:cs="Times New Roman"/>
+                          <w:sz w:val="24"/>
+                          <w:szCs w:val="24"/>
+                        </w:rPr>
+                        <m:t>i</m:t>
+                      </m:r>
+                    </m:sub>
+                  </m:sSub>
+                  <m:ctrlPr>
+                    <w:rPr>
+                      <w:rFonts w:ascii="Cambria Math" w:hAnsi="Cambria Math" w:cs="Times New Roman"/>
+                      <w:i/>
+                      <w:sz w:val="24"/>
+                      <w:szCs w:val="24"/>
+                    </w:rPr>
+                  </m:ctrlPr>
+                </m:den>
+              </m:f>
+            </m:e>
+          </m:func>
+          <m:r>
+            <w:rPr>
+              <w:rFonts w:ascii="Cambria Math" w:hAnsi="Cambria Math" w:cs="Times New Roman"/>
+              <w:sz w:val="24"/>
+              <w:szCs w:val="24"/>
+            </w:rPr>
+            <m:t>=</m:t>
+          </m:r>
+          <m:f>
+            <m:fPr>
+              <m:ctrlPr>
+                <w:rPr>
+                  <w:rFonts w:ascii="Cambria Math" w:hAnsi="Cambria Math" w:cs="Times New Roman"/>
+                  <w:sz w:val="24"/>
+                  <w:szCs w:val="24"/>
+                </w:rPr>
+              </m:ctrlPr>
+            </m:fPr>
+            <m:num>
+              <m:r>
+                <w:rPr>
+                  <w:rFonts w:ascii="Cambria Math" w:hAnsi="Cambria Math" w:cs="Times New Roman"/>
+                  <w:sz w:val="24"/>
+                  <w:szCs w:val="24"/>
+                </w:rPr>
+                <m:t>2</m:t>
+              </m:r>
+              <m:r>
+                <m:rPr>
+                  <m:sty m:val="p"/>
+                </m:rPr>
+                <w:rPr>
+                  <w:rFonts w:ascii="Cambria Math" w:hAnsi="Cambria Math" w:cs="Times New Roman"/>
+                  <w:sz w:val="24"/>
+                  <w:szCs w:val="24"/>
+                </w:rPr>
+                <m:t>×</m:t>
+              </m:r>
+              <m:r>
+                <w:rPr>
+                  <w:rFonts w:ascii="Cambria Math" w:hAnsi="Cambria Math" w:cs="Times New Roman"/>
+                  <w:sz w:val="24"/>
+                  <w:szCs w:val="24"/>
+                </w:rPr>
+                <m:t>310.15</m:t>
+              </m:r>
+              <m:ctrlPr>
+                <w:rPr>
+                  <w:rFonts w:ascii="Cambria Math" w:hAnsi="Cambria Math" w:cs="Times New Roman"/>
+                  <w:i/>
+                  <w:sz w:val="24"/>
+                  <w:szCs w:val="24"/>
+                </w:rPr>
+              </m:ctrlPr>
+            </m:num>
+            <m:den>
+              <m:r>
+                <w:rPr>
+                  <w:rFonts w:ascii="Cambria Math" w:hAnsi="Cambria Math" w:cs="Times New Roman"/>
+                  <w:sz w:val="24"/>
+                  <w:szCs w:val="24"/>
+                </w:rPr>
+                <m:t>2.3</m:t>
+              </m:r>
+              <m:r>
+                <m:rPr>
+                  <m:sty m:val="p"/>
+                </m:rPr>
+                <w:rPr>
+                  <w:rFonts w:ascii="Cambria Math" w:hAnsi="Cambria Math" w:cs="Times New Roman"/>
+                  <w:sz w:val="24"/>
+                  <w:szCs w:val="24"/>
+                </w:rPr>
+                <m:t>×</m:t>
+              </m:r>
+              <m:sSup>
+                <m:sSupPr>
+                  <m:ctrlPr>
+                    <w:rPr>
+                      <w:rFonts w:ascii="Cambria Math" w:hAnsi="Cambria Math" w:cs="Times New Roman"/>
+                      <w:i/>
+                      <w:sz w:val="24"/>
+                      <w:szCs w:val="24"/>
+                    </w:rPr>
+                  </m:ctrlPr>
+                </m:sSupPr>
+                <m:e>
+                  <m:r>
+                    <w:rPr>
+                      <w:rFonts w:ascii="Cambria Math" w:hAnsi="Cambria Math" w:cs="Times New Roman"/>
+                      <w:sz w:val="24"/>
+                      <w:szCs w:val="24"/>
+                    </w:rPr>
+                    <m:t>10</m:t>
+                  </m:r>
+                  <m:ctrlPr>
+                    <w:rPr>
+                      <w:rFonts w:ascii="Cambria Math" w:hAnsi="Cambria Math" w:cs="Times New Roman"/>
+                      <w:sz w:val="24"/>
+                      <w:szCs w:val="24"/>
+                    </w:rPr>
+                  </m:ctrlPr>
+                </m:e>
+                <m:sup>
+                  <m:r>
+                    <w:rPr>
+                      <w:rFonts w:ascii="Cambria Math" w:hAnsi="Cambria Math" w:cs="Times New Roman"/>
+                      <w:sz w:val="24"/>
+                      <w:szCs w:val="24"/>
+                    </w:rPr>
+                    <m:t>4</m:t>
+                  </m:r>
+                </m:sup>
+              </m:sSup>
+              <m:ctrlPr>
+                <w:rPr>
+                  <w:rFonts w:ascii="Cambria Math" w:hAnsi="Cambria Math" w:cs="Times New Roman"/>
+                  <w:i/>
+                  <w:sz w:val="24"/>
+                  <w:szCs w:val="24"/>
+                </w:rPr>
+              </m:ctrlPr>
+            </m:den>
+          </m:f>
+          <m:func>
+            <m:funcPr>
+              <m:ctrlPr>
+                <w:rPr>
+                  <w:rFonts w:ascii="Cambria Math" w:hAnsi="Cambria Math" w:cs="Times New Roman"/>
+                  <w:i/>
+                  <w:sz w:val="24"/>
+                  <w:szCs w:val="24"/>
+                </w:rPr>
+              </m:ctrlPr>
+            </m:funcPr>
+            <m:fName>
+              <m:r>
+                <w:rPr>
+                  <w:rFonts w:ascii="Cambria Math" w:hAnsi="Cambria Math" w:cs="Times New Roman"/>
+                  <w:sz w:val="24"/>
+                  <w:szCs w:val="24"/>
+                </w:rPr>
+                <m:t>ln</m:t>
+              </m:r>
+            </m:fName>
+            <m:e>
+              <m:f>
+                <m:fPr>
+                  <m:ctrlPr>
+                    <w:rPr>
+                      <w:rFonts w:ascii="Cambria Math" w:hAnsi="Cambria Math" w:cs="Times New Roman"/>
+                      <w:sz w:val="24"/>
+                      <w:szCs w:val="24"/>
+                    </w:rPr>
+                  </m:ctrlPr>
+                </m:fPr>
+                <m:num>
+                  <m:d>
+                    <m:dPr>
+                      <m:ctrlPr>
+                        <w:rPr>
+                          <w:rFonts w:ascii="Cambria Math" w:hAnsi="Cambria Math" w:cs="Times New Roman"/>
+                          <w:i/>
+                          <w:sz w:val="24"/>
+                          <w:szCs w:val="24"/>
+                        </w:rPr>
+                      </m:ctrlPr>
+                    </m:dPr>
+                    <m:e>
+                      <m:r>
+                        <w:rPr>
+                          <w:rFonts w:ascii="Cambria Math" w:hAnsi="Cambria Math" w:cs="Times New Roman"/>
+                          <w:sz w:val="24"/>
+                          <w:szCs w:val="24"/>
+                        </w:rPr>
+                        <m:t>33</m:t>
+                      </m:r>
+                      <m:r>
+                        <m:rPr>
+                          <m:sty m:val="p"/>
+                        </m:rPr>
+                        <w:rPr>
+                          <w:rFonts w:ascii="Cambria Math" w:hAnsi="Cambria Math" w:cs="Times New Roman"/>
+                          <w:sz w:val="24"/>
+                          <w:szCs w:val="24"/>
+                        </w:rPr>
+                        <m:t>×</m:t>
+                      </m:r>
+                      <m:r>
+                        <w:rPr>
+                          <w:rFonts w:ascii="Cambria Math" w:hAnsi="Cambria Math" w:cs="Times New Roman"/>
+                          <w:sz w:val="24"/>
+                          <w:szCs w:val="24"/>
+                        </w:rPr>
+                        <m:t>4</m:t>
+                      </m:r>
+                    </m:e>
+                  </m:d>
+                  <m:r>
+                    <w:rPr>
+                      <w:rFonts w:ascii="Cambria Math" w:hAnsi="Cambria Math" w:cs="Times New Roman"/>
+                      <w:sz w:val="24"/>
+                      <w:szCs w:val="24"/>
+                    </w:rPr>
+                    <m:t>+</m:t>
+                  </m:r>
+                  <m:d>
+                    <m:dPr>
+                      <m:ctrlPr>
+                        <w:rPr>
+                          <w:rFonts w:ascii="Cambria Math" w:hAnsi="Cambria Math" w:cs="Times New Roman"/>
+                          <w:i/>
+                          <w:sz w:val="24"/>
+                          <w:szCs w:val="24"/>
+                        </w:rPr>
+                      </m:ctrlPr>
+                    </m:dPr>
+                    <m:e>
+                      <m:r>
+                        <w:rPr>
+                          <w:rFonts w:ascii="Cambria Math" w:hAnsi="Cambria Math" w:cs="Times New Roman"/>
+                          <w:sz w:val="24"/>
+                          <w:szCs w:val="24"/>
+                        </w:rPr>
+                        <m:t>3</m:t>
+                      </m:r>
+                      <m:r>
+                        <m:rPr>
+                          <m:sty m:val="p"/>
+                        </m:rPr>
+                        <w:rPr>
+                          <w:rFonts w:ascii="Cambria Math" w:hAnsi="Cambria Math" w:cs="Times New Roman"/>
+                          <w:sz w:val="24"/>
+                          <w:szCs w:val="24"/>
+                        </w:rPr>
+                        <m:t>×</m:t>
+                      </m:r>
+                      <m:r>
+                        <w:rPr>
+                          <w:rFonts w:ascii="Cambria Math" w:hAnsi="Cambria Math" w:cs="Times New Roman"/>
+                          <w:sz w:val="24"/>
+                          <w:szCs w:val="24"/>
+                        </w:rPr>
+                        <m:t>145</m:t>
+                      </m:r>
+                    </m:e>
+                  </m:d>
+                  <m:ctrlPr>
+                    <w:rPr>
+                      <w:rFonts w:ascii="Cambria Math" w:hAnsi="Cambria Math" w:cs="Times New Roman"/>
+                      <w:i/>
+                      <w:sz w:val="24"/>
+                      <w:szCs w:val="24"/>
+                    </w:rPr>
+                  </m:ctrlPr>
+                </m:num>
+                <m:den>
+                  <m:d>
+                    <m:dPr>
+                      <m:ctrlPr>
+                        <w:rPr>
+                          <w:rFonts w:ascii="Cambria Math" w:hAnsi="Cambria Math" w:cs="Times New Roman"/>
+                          <w:i/>
+                          <w:sz w:val="24"/>
+                          <w:szCs w:val="24"/>
+                        </w:rPr>
+                      </m:ctrlPr>
+                    </m:dPr>
+                    <m:e>
+                      <m:r>
+                        <w:rPr>
+                          <w:rFonts w:ascii="Cambria Math" w:hAnsi="Cambria Math" w:cs="Times New Roman"/>
+                          <w:sz w:val="24"/>
+                          <w:szCs w:val="24"/>
+                        </w:rPr>
+                        <m:t>33</m:t>
+                      </m:r>
+                      <m:r>
+                        <m:rPr>
+                          <m:sty m:val="p"/>
+                        </m:rPr>
+                        <w:rPr>
+                          <w:rFonts w:ascii="Cambria Math" w:hAnsi="Cambria Math" w:cs="Times New Roman"/>
+                          <w:sz w:val="24"/>
+                          <w:szCs w:val="24"/>
+                        </w:rPr>
+                        <m:t>×</m:t>
+                      </m:r>
+                      <m:r>
+                        <w:rPr>
+                          <w:rFonts w:ascii="Cambria Math" w:hAnsi="Cambria Math" w:cs="Times New Roman"/>
+                          <w:sz w:val="24"/>
+                          <w:szCs w:val="24"/>
+                        </w:rPr>
+                        <m:t>155</m:t>
+                      </m:r>
+                    </m:e>
+                  </m:d>
+                  <m:r>
+                    <w:rPr>
+                      <w:rFonts w:ascii="Cambria Math" w:hAnsi="Cambria Math" w:cs="Times New Roman"/>
+                      <w:sz w:val="24"/>
+                      <w:szCs w:val="24"/>
+                    </w:rPr>
+                    <m:t>+</m:t>
+                  </m:r>
+                  <m:d>
+                    <m:dPr>
+                      <m:ctrlPr>
+                        <w:rPr>
+                          <w:rFonts w:ascii="Cambria Math" w:hAnsi="Cambria Math" w:cs="Times New Roman"/>
+                          <w:i/>
+                          <w:sz w:val="24"/>
+                          <w:szCs w:val="24"/>
+                        </w:rPr>
+                      </m:ctrlPr>
+                    </m:dPr>
+                    <m:e>
+                      <m:r>
+                        <w:rPr>
+                          <w:rFonts w:ascii="Cambria Math" w:hAnsi="Cambria Math" w:cs="Times New Roman"/>
+                          <w:sz w:val="24"/>
+                          <w:szCs w:val="24"/>
+                        </w:rPr>
+                        <m:t>3</m:t>
+                      </m:r>
+                      <m:r>
+                        <m:rPr>
+                          <m:sty m:val="p"/>
+                        </m:rPr>
+                        <w:rPr>
+                          <w:rFonts w:ascii="Cambria Math" w:hAnsi="Cambria Math" w:cs="Times New Roman"/>
+                          <w:sz w:val="24"/>
+                          <w:szCs w:val="24"/>
+                        </w:rPr>
+                        <m:t>×</m:t>
+                      </m:r>
+                      <m:r>
+                        <w:rPr>
+                          <w:rFonts w:ascii="Cambria Math" w:hAnsi="Cambria Math" w:cs="Times New Roman"/>
+                          <w:sz w:val="24"/>
+                          <w:szCs w:val="24"/>
+                        </w:rPr>
+                        <m:t>12</m:t>
+                      </m:r>
+                    </m:e>
+                  </m:d>
+                  <m:ctrlPr>
+                    <w:rPr>
+                      <w:rFonts w:ascii="Cambria Math" w:hAnsi="Cambria Math" w:cs="Times New Roman"/>
+                      <w:i/>
+                      <w:sz w:val="24"/>
+                      <w:szCs w:val="24"/>
+                    </w:rPr>
+                  </m:ctrlPr>
+                </m:den>
+              </m:f>
+            </m:e>
+          </m:func>
+          <m:r>
+            <w:rPr>
+              <w:rFonts w:ascii="Cambria Math" w:hAnsi="Cambria Math" w:cs="Times New Roman"/>
+              <w:sz w:val="24"/>
+              <w:szCs w:val="24"/>
+            </w:rPr>
+            <m:t>=</m:t>
+          </m:r>
+          <m:r>
+            <w:rPr>
+              <w:rFonts w:ascii="Cambria Math" w:hAnsi="Cambria Math" w:cs="Times New Roman"/>
+              <w:sz w:val="24"/>
+              <w:szCs w:val="24"/>
+            </w:rPr>
+            <m:t>-</m:t>
+          </m:r>
+          <m:r>
+            <w:rPr>
+              <w:rFonts w:ascii="Cambria Math" w:hAnsi="Cambria Math" w:cs="Times New Roman"/>
+              <w:sz w:val="24"/>
+              <w:szCs w:val="24"/>
+            </w:rPr>
+            <m:t>5.</m:t>
+          </m:r>
+          <m:r>
+            <w:rPr>
+              <w:rFonts w:ascii="Cambria Math" w:hAnsi="Cambria Math" w:cs="Times New Roman"/>
+              <w:sz w:val="24"/>
+              <w:szCs w:val="24"/>
+            </w:rPr>
+            <m:t>95</m:t>
+          </m:r>
+          <m:r>
+            <m:rPr>
+              <m:sty m:val="p"/>
+            </m:rPr>
+            <w:rPr>
+              <w:rFonts w:ascii="Cambria Math" w:hAnsi="Cambria Math" w:cs="Times New Roman"/>
+              <w:sz w:val="24"/>
+              <w:szCs w:val="24"/>
+            </w:rPr>
+            <m:t>×</m:t>
+          </m:r>
+          <m:sSup>
+            <m:sSupPr>
+              <m:ctrlPr>
+                <w:rPr>
+                  <w:rFonts w:ascii="Cambria Math" w:hAnsi="Cambria Math" w:cs="Times New Roman"/>
+                  <w:sz w:val="24"/>
+                  <w:szCs w:val="24"/>
+                </w:rPr>
+              </m:ctrlPr>
+            </m:sSupPr>
+            <m:e>
+              <m:r>
+                <m:rPr>
+                  <m:sty m:val="p"/>
+                </m:rPr>
+                <w:rPr>
+                  <w:rFonts w:ascii="Cambria Math" w:hAnsi="Cambria Math" w:cs="Times New Roman"/>
+                  <w:sz w:val="24"/>
+                  <w:szCs w:val="24"/>
+                </w:rPr>
+                <m:t>10</m:t>
+              </m:r>
+            </m:e>
+            <m:sup>
+              <m:r>
+                <m:rPr>
+                  <m:sty m:val="p"/>
+                </m:rPr>
+                <w:rPr>
+                  <w:rFonts w:ascii="Cambria Math" w:hAnsi="Cambria Math" w:cs="Times New Roman"/>
+                  <w:sz w:val="24"/>
+                  <w:szCs w:val="24"/>
+                </w:rPr>
+                <m:t>-4</m:t>
+              </m:r>
+            </m:sup>
+          </m:sSup>
+          <m:r>
+            <w:rPr>
+              <w:rFonts w:ascii="Cambria Math" w:eastAsiaTheme="minorEastAsia" w:hAnsi="Cambria Math" w:cs="Times New Roman"/>
+              <w:sz w:val="24"/>
+              <w:szCs w:val="24"/>
+            </w:rPr>
+            <m:t>V</m:t>
+          </m:r>
+        </m:oMath>
+      </m:oMathPara>
+    </w:p>
+    <w:p>
+      <w:pPr>
+        <w:rPr>
           <w:rFonts w:ascii="Times New Roman" w:hAnsi="Times New Roman" w:cs="Times New Roman"/>
           <w:color w:val="000000" w:themeColor="text1"/>
           <w:sz w:val="24"/>
@@ -437,6 +1942,7 @@
           <w:sz w:val="24"/>
           <w:szCs w:val="24"/>
         </w:rPr>
+        <w:lastRenderedPageBreak/>
         <w:drawing>
           <wp:anchor distT="0" distB="0" distL="114300" distR="114300" simplePos="0" relativeHeight="251672576" behindDoc="0" locked="0" layoutInCell="1" allowOverlap="1" wp14:anchorId="4AC190A6" wp14:editId="7ED701E6">
             <wp:simplePos x="2651760" y="6050280"/>
@@ -490,14 +1996,14 @@
                     <a:effectLst/>
                     <a:extLst>
                       <a:ext uri="{909E8E84-426E-40dd-AFC4-6F175D3DCCD1}">
-                        <a14:hiddenFill xmlns:lc="http://schemas.openxmlformats.org/drawingml/2006/lockedCanvas" xmlns="" xmlns:a14="http://schemas.microsoft.com/office/drawing/2010/main" xmlns:p="http://schemas.openxmlformats.org/presentationml/2006/main" xmlns:w="http://schemas.openxmlformats.org/wordprocessingml/2006/main" xmlns:w10="urn:schemas-microsoft-com:office:word" xmlns:v="urn:schemas-microsoft-com:vml" xmlns:o="urn:schemas-microsoft-com:office:office">
+                        <a14:hiddenFill xmlns:o="urn:schemas-microsoft-com:office:office" xmlns:v="urn:schemas-microsoft-com:vml" xmlns:w10="urn:schemas-microsoft-com:office:word" xmlns:w="http://schemas.openxmlformats.org/wordprocessingml/2006/main" xmlns:p="http://schemas.openxmlformats.org/presentationml/2006/main" xmlns:a14="http://schemas.microsoft.com/office/drawing/2010/main" xmlns="" xmlns:lc="http://schemas.openxmlformats.org/drawingml/2006/lockedCanvas">
                           <a:solidFill>
                             <a:schemeClr val="accent1"/>
                           </a:solidFill>
                         </a14:hiddenFill>
                       </a:ext>
                       <a:ext uri="{91240B29-F687-4f45-9708-019B960494DF}">
-                        <a14:hiddenLine xmlns:lc="http://schemas.openxmlformats.org/drawingml/2006/lockedCanvas" xmlns="" xmlns:a14="http://schemas.microsoft.com/office/drawing/2010/main" xmlns:p="http://schemas.openxmlformats.org/presentationml/2006/main" xmlns:w="http://schemas.openxmlformats.org/wordprocessingml/2006/main" xmlns:w10="urn:schemas-microsoft-com:office:word" xmlns:v="urn:schemas-microsoft-com:vml" xmlns:o="urn:schemas-microsoft-com:office:office" w="9525">
+                        <a14:hiddenLine xmlns:o="urn:schemas-microsoft-com:office:office" xmlns:v="urn:schemas-microsoft-com:vml" xmlns:w10="urn:schemas-microsoft-com:office:word" xmlns:w="http://schemas.openxmlformats.org/wordprocessingml/2006/main" xmlns:p="http://schemas.openxmlformats.org/presentationml/2006/main" xmlns:a14="http://schemas.microsoft.com/office/drawing/2010/main" xmlns="" xmlns:lc="http://schemas.openxmlformats.org/drawingml/2006/lockedCanvas" w="9525">
                           <a:solidFill>
                             <a:schemeClr val="tx1"/>
                           </a:solidFill>
@@ -507,7 +2013,7 @@
                         </a14:hiddenLine>
                       </a:ext>
                       <a:ext uri="{AF507438-7753-43e0-B8FC-AC1667EBCBE1}">
-                        <a14:hiddenEffects xmlns:lc="http://schemas.openxmlformats.org/drawingml/2006/lockedCanvas" xmlns="" xmlns:a14="http://schemas.microsoft.com/office/drawing/2010/main" xmlns:p="http://schemas.openxmlformats.org/presentationml/2006/main" xmlns:w="http://schemas.openxmlformats.org/wordprocessingml/2006/main" xmlns:w10="urn:schemas-microsoft-com:office:word" xmlns:v="urn:schemas-microsoft-com:vml" xmlns:o="urn:schemas-microsoft-com:office:office">
+                        <a14:hiddenEffects xmlns:o="urn:schemas-microsoft-com:office:office" xmlns:v="urn:schemas-microsoft-com:vml" xmlns:w10="urn:schemas-microsoft-com:office:word" xmlns:w="http://schemas.openxmlformats.org/wordprocessingml/2006/main" xmlns:p="http://schemas.openxmlformats.org/presentationml/2006/main" xmlns:a14="http://schemas.microsoft.com/office/drawing/2010/main" xmlns="" xmlns:lc="http://schemas.openxmlformats.org/drawingml/2006/lockedCanvas">
                           <a:effectLst>
                             <a:outerShdw blurRad="63500" dist="38099" dir="2700000" algn="ctr" rotWithShape="0">
                               <a:schemeClr val="bg2">
@@ -727,7 +2233,6 @@
           <w:sz w:val="24"/>
           <w:szCs w:val="24"/>
         </w:rPr>
-        <w:lastRenderedPageBreak/>
         <w:t>If the initial stimulus is modeled as a delta function in time,</w:t>
       </w:r>
     </w:p>
@@ -1254,6 +2759,565 @@
       <w:pPr>
         <w:pStyle w:val="ListParagraph"/>
         <w:rPr>
+          <w:rFonts w:ascii="Times New Roman" w:eastAsiaTheme="minorEastAsia" w:hAnsi="Times New Roman" w:cs="Times New Roman"/>
+          <w:sz w:val="24"/>
+          <w:szCs w:val="24"/>
+        </w:rPr>
+      </w:pPr>
+      <m:oMathPara>
+        <m:oMath>
+          <m:r>
+            <w:rPr>
+              <w:rFonts w:ascii="Cambria Math" w:hAnsi="Cambria Math" w:cs="Times New Roman"/>
+              <w:sz w:val="24"/>
+              <w:szCs w:val="24"/>
+            </w:rPr>
+            <m:t>v</m:t>
+          </m:r>
+          <m:d>
+            <m:dPr>
+              <m:ctrlPr>
+                <w:rPr>
+                  <w:rFonts w:ascii="Cambria Math" w:hAnsi="Cambria Math" w:cs="Times New Roman"/>
+                  <w:i/>
+                  <w:sz w:val="24"/>
+                  <w:szCs w:val="24"/>
+                </w:rPr>
+              </m:ctrlPr>
+            </m:dPr>
+            <m:e>
+              <m:r>
+                <w:rPr>
+                  <w:rFonts w:ascii="Cambria Math" w:hAnsi="Cambria Math" w:cs="Times New Roman"/>
+                  <w:sz w:val="24"/>
+                  <w:szCs w:val="24"/>
+                </w:rPr>
+                <m:t>t</m:t>
+              </m:r>
+            </m:e>
+          </m:d>
+          <m:r>
+            <w:rPr>
+              <w:rFonts w:ascii="Cambria Math" w:hAnsi="Cambria Math" w:cs="Times New Roman"/>
+              <w:sz w:val="24"/>
+              <w:szCs w:val="24"/>
+            </w:rPr>
+            <m:t>=</m:t>
+          </m:r>
+          <m:f>
+            <m:fPr>
+              <m:ctrlPr>
+                <w:rPr>
+                  <w:rFonts w:ascii="Cambria Math" w:hAnsi="Cambria Math" w:cs="Times New Roman"/>
+                  <w:sz w:val="24"/>
+                  <w:szCs w:val="24"/>
+                </w:rPr>
+              </m:ctrlPr>
+            </m:fPr>
+            <m:num>
+              <m:r>
+                <w:rPr>
+                  <w:rFonts w:ascii="Cambria Math" w:hAnsi="Cambria Math" w:cs="Times New Roman"/>
+                  <w:sz w:val="24"/>
+                  <w:szCs w:val="24"/>
+                </w:rPr>
+                <m:t>1</m:t>
+              </m:r>
+              <m:ctrlPr>
+                <w:rPr>
+                  <w:rFonts w:ascii="Cambria Math" w:hAnsi="Cambria Math" w:cs="Times New Roman"/>
+                  <w:i/>
+                  <w:sz w:val="24"/>
+                  <w:szCs w:val="24"/>
+                </w:rPr>
+              </m:ctrlPr>
+            </m:num>
+            <m:den>
+              <m:r>
+                <w:rPr>
+                  <w:rFonts w:ascii="Cambria Math" w:hAnsi="Cambria Math" w:cs="Times New Roman"/>
+                  <w:sz w:val="24"/>
+                  <w:szCs w:val="24"/>
+                </w:rPr>
+                <m:t xml:space="preserve">2π </m:t>
+              </m:r>
+              <m:ctrlPr>
+                <w:rPr>
+                  <w:rFonts w:ascii="Cambria Math" w:hAnsi="Cambria Math" w:cs="Times New Roman"/>
+                  <w:i/>
+                  <w:sz w:val="24"/>
+                  <w:szCs w:val="24"/>
+                </w:rPr>
+              </m:ctrlPr>
+            </m:den>
+          </m:f>
+          <m:nary>
+            <m:naryPr>
+              <m:ctrlPr>
+                <w:rPr>
+                  <w:rFonts w:ascii="Cambria Math" w:hAnsi="Cambria Math" w:cs="Times New Roman"/>
+                  <w:sz w:val="24"/>
+                  <w:szCs w:val="24"/>
+                </w:rPr>
+              </m:ctrlPr>
+            </m:naryPr>
+            <m:sub>
+              <m:r>
+                <w:rPr>
+                  <w:rFonts w:ascii="Cambria Math" w:hAnsi="Cambria Math" w:cs="Times New Roman"/>
+                  <w:sz w:val="24"/>
+                  <w:szCs w:val="24"/>
+                </w:rPr>
+                <m:t>-∞</m:t>
+              </m:r>
+              <m:ctrlPr>
+                <w:rPr>
+                  <w:rFonts w:ascii="Cambria Math" w:hAnsi="Cambria Math" w:cs="Times New Roman"/>
+                  <w:i/>
+                  <w:sz w:val="24"/>
+                  <w:szCs w:val="24"/>
+                </w:rPr>
+              </m:ctrlPr>
+            </m:sub>
+            <m:sup>
+              <m:r>
+                <w:rPr>
+                  <w:rFonts w:ascii="Cambria Math" w:hAnsi="Cambria Math" w:cs="Times New Roman"/>
+                  <w:sz w:val="24"/>
+                  <w:szCs w:val="24"/>
+                </w:rPr>
+                <m:t>∞</m:t>
+              </m:r>
+              <m:ctrlPr>
+                <w:rPr>
+                  <w:rFonts w:ascii="Cambria Math" w:hAnsi="Cambria Math" w:cs="Times New Roman"/>
+                  <w:i/>
+                  <w:sz w:val="24"/>
+                  <w:szCs w:val="24"/>
+                </w:rPr>
+              </m:ctrlPr>
+            </m:sup>
+            <m:e>
+              <m:r>
+                <w:rPr>
+                  <w:rFonts w:ascii="Cambria Math" w:hAnsi="Cambria Math" w:cs="Times New Roman"/>
+                  <w:sz w:val="24"/>
+                  <w:szCs w:val="24"/>
+                </w:rPr>
+                <m:t>H</m:t>
+              </m:r>
+              <m:d>
+                <m:dPr>
+                  <m:ctrlPr>
+                    <w:rPr>
+                      <w:rFonts w:ascii="Cambria Math" w:hAnsi="Cambria Math" w:cs="Times New Roman"/>
+                      <w:i/>
+                      <w:sz w:val="24"/>
+                      <w:szCs w:val="24"/>
+                    </w:rPr>
+                  </m:ctrlPr>
+                </m:dPr>
+                <m:e>
+                  <m:r>
+                    <w:rPr>
+                      <w:rFonts w:ascii="Cambria Math" w:hAnsi="Cambria Math" w:cs="Times New Roman"/>
+                      <w:sz w:val="24"/>
+                      <w:szCs w:val="24"/>
+                    </w:rPr>
+                    <m:t>j</m:t>
+                  </m:r>
+                  <m:r>
+                    <m:rPr>
+                      <m:sty m:val="p"/>
+                    </m:rPr>
+                    <w:rPr>
+                      <w:rFonts w:ascii="Cambria Math" w:hAnsi="Cambria Math" w:cs="Times New Roman"/>
+                      <w:sz w:val="24"/>
+                      <w:szCs w:val="24"/>
+                    </w:rPr>
+                    <m:t>ω</m:t>
+                  </m:r>
+                </m:e>
+              </m:d>
+              <m:sSup>
+                <m:sSupPr>
+                  <m:ctrlPr>
+                    <w:rPr>
+                      <w:rFonts w:ascii="Cambria Math" w:hAnsi="Cambria Math" w:cs="Times New Roman"/>
+                      <w:i/>
+                      <w:sz w:val="24"/>
+                      <w:szCs w:val="24"/>
+                    </w:rPr>
+                  </m:ctrlPr>
+                </m:sSupPr>
+                <m:e>
+                  <m:r>
+                    <w:rPr>
+                      <w:rFonts w:ascii="Cambria Math" w:hAnsi="Cambria Math" w:cs="Times New Roman"/>
+                      <w:sz w:val="24"/>
+                      <w:szCs w:val="24"/>
+                    </w:rPr>
+                    <m:t>e</m:t>
+                  </m:r>
+                </m:e>
+                <m:sup>
+                  <m:r>
+                    <w:rPr>
+                      <w:rFonts w:ascii="Cambria Math" w:hAnsi="Cambria Math" w:cs="Times New Roman"/>
+                      <w:sz w:val="24"/>
+                      <w:szCs w:val="24"/>
+                    </w:rPr>
+                    <m:t>j</m:t>
+                  </m:r>
+                  <m:r>
+                    <m:rPr>
+                      <m:sty m:val="p"/>
+                    </m:rPr>
+                    <w:rPr>
+                      <w:rFonts w:ascii="Cambria Math" w:hAnsi="Cambria Math" w:cs="Times New Roman"/>
+                      <w:sz w:val="24"/>
+                      <w:szCs w:val="24"/>
+                    </w:rPr>
+                    <m:t>ω</m:t>
+                  </m:r>
+                  <m:r>
+                    <w:rPr>
+                      <w:rFonts w:ascii="Cambria Math" w:hAnsi="Cambria Math" w:cs="Times New Roman"/>
+                      <w:sz w:val="24"/>
+                      <w:szCs w:val="24"/>
+                    </w:rPr>
+                    <m:t>t</m:t>
+                  </m:r>
+                </m:sup>
+              </m:sSup>
+              <m:r>
+                <m:rPr>
+                  <m:nor/>
+                </m:rPr>
+                <w:rPr>
+                  <w:rFonts w:ascii="Cambria Math" w:hAnsi="Cambria Math" w:cs="Times New Roman"/>
+                  <w:sz w:val="24"/>
+                  <w:szCs w:val="24"/>
+                </w:rPr>
+                <m:t>dw</m:t>
+              </m:r>
+              <m:ctrlPr>
+                <w:rPr>
+                  <w:rFonts w:ascii="Cambria Math" w:hAnsi="Cambria Math" w:cs="Times New Roman"/>
+                  <w:i/>
+                  <w:sz w:val="24"/>
+                  <w:szCs w:val="24"/>
+                </w:rPr>
+              </m:ctrlPr>
+            </m:e>
+          </m:nary>
+        </m:oMath>
+      </m:oMathPara>
+    </w:p>
+    <w:p>
+      <w:pPr>
+        <w:pStyle w:val="ListParagraph"/>
+        <w:rPr>
+          <w:rFonts w:ascii="Times New Roman" w:eastAsiaTheme="minorEastAsia" w:hAnsi="Times New Roman" w:cs="Times New Roman"/>
+          <w:sz w:val="24"/>
+          <w:szCs w:val="24"/>
+        </w:rPr>
+      </w:pPr>
+      <m:oMathPara>
+        <m:oMath>
+          <m:r>
+            <w:rPr>
+              <w:rFonts w:ascii="Cambria Math" w:hAnsi="Cambria Math" w:cs="Times New Roman"/>
+              <w:sz w:val="24"/>
+              <w:szCs w:val="24"/>
+            </w:rPr>
+            <m:t>v</m:t>
+          </m:r>
+          <m:d>
+            <m:dPr>
+              <m:ctrlPr>
+                <w:rPr>
+                  <w:rFonts w:ascii="Cambria Math" w:hAnsi="Cambria Math" w:cs="Times New Roman"/>
+                  <w:i/>
+                  <w:sz w:val="24"/>
+                  <w:szCs w:val="24"/>
+                </w:rPr>
+              </m:ctrlPr>
+            </m:dPr>
+            <m:e>
+              <m:r>
+                <w:rPr>
+                  <w:rFonts w:ascii="Cambria Math" w:hAnsi="Cambria Math" w:cs="Times New Roman"/>
+                  <w:sz w:val="24"/>
+                  <w:szCs w:val="24"/>
+                </w:rPr>
+                <m:t>t</m:t>
+              </m:r>
+            </m:e>
+          </m:d>
+          <m:r>
+            <w:rPr>
+              <w:rFonts w:ascii="Cambria Math" w:hAnsi="Cambria Math" w:cs="Times New Roman"/>
+              <w:sz w:val="24"/>
+              <w:szCs w:val="24"/>
+            </w:rPr>
+            <m:t>=</m:t>
+          </m:r>
+          <m:f>
+            <m:fPr>
+              <m:ctrlPr>
+                <w:rPr>
+                  <w:rFonts w:ascii="Cambria Math" w:hAnsi="Cambria Math" w:cs="Times New Roman"/>
+                  <w:sz w:val="24"/>
+                  <w:szCs w:val="24"/>
+                </w:rPr>
+              </m:ctrlPr>
+            </m:fPr>
+            <m:num>
+              <m:r>
+                <w:rPr>
+                  <w:rFonts w:ascii="Cambria Math" w:hAnsi="Cambria Math" w:cs="Times New Roman"/>
+                  <w:sz w:val="24"/>
+                  <w:szCs w:val="24"/>
+                </w:rPr>
+                <m:t>1</m:t>
+              </m:r>
+              <m:ctrlPr>
+                <w:rPr>
+                  <w:rFonts w:ascii="Cambria Math" w:hAnsi="Cambria Math" w:cs="Times New Roman"/>
+                  <w:i/>
+                  <w:sz w:val="24"/>
+                  <w:szCs w:val="24"/>
+                </w:rPr>
+              </m:ctrlPr>
+            </m:num>
+            <m:den>
+              <m:r>
+                <w:rPr>
+                  <w:rFonts w:ascii="Cambria Math" w:hAnsi="Cambria Math" w:cs="Times New Roman"/>
+                  <w:sz w:val="24"/>
+                  <w:szCs w:val="24"/>
+                </w:rPr>
+                <m:t xml:space="preserve">2π </m:t>
+              </m:r>
+              <m:ctrlPr>
+                <w:rPr>
+                  <w:rFonts w:ascii="Cambria Math" w:hAnsi="Cambria Math" w:cs="Times New Roman"/>
+                  <w:i/>
+                  <w:sz w:val="24"/>
+                  <w:szCs w:val="24"/>
+                </w:rPr>
+              </m:ctrlPr>
+            </m:den>
+          </m:f>
+          <m:nary>
+            <m:naryPr>
+              <m:ctrlPr>
+                <w:rPr>
+                  <w:rFonts w:ascii="Cambria Math" w:hAnsi="Cambria Math" w:cs="Times New Roman"/>
+                  <w:sz w:val="24"/>
+                  <w:szCs w:val="24"/>
+                </w:rPr>
+              </m:ctrlPr>
+            </m:naryPr>
+            <m:sub>
+              <m:r>
+                <w:rPr>
+                  <w:rFonts w:ascii="Cambria Math" w:hAnsi="Cambria Math" w:cs="Times New Roman"/>
+                  <w:sz w:val="24"/>
+                  <w:szCs w:val="24"/>
+                </w:rPr>
+                <m:t>-∞</m:t>
+              </m:r>
+              <m:ctrlPr>
+                <w:rPr>
+                  <w:rFonts w:ascii="Cambria Math" w:hAnsi="Cambria Math" w:cs="Times New Roman"/>
+                  <w:i/>
+                  <w:sz w:val="24"/>
+                  <w:szCs w:val="24"/>
+                </w:rPr>
+              </m:ctrlPr>
+            </m:sub>
+            <m:sup>
+              <m:r>
+                <w:rPr>
+                  <w:rFonts w:ascii="Cambria Math" w:hAnsi="Cambria Math" w:cs="Times New Roman"/>
+                  <w:sz w:val="24"/>
+                  <w:szCs w:val="24"/>
+                </w:rPr>
+                <m:t>∞</m:t>
+              </m:r>
+              <m:ctrlPr>
+                <w:rPr>
+                  <w:rFonts w:ascii="Cambria Math" w:hAnsi="Cambria Math" w:cs="Times New Roman"/>
+                  <w:i/>
+                  <w:sz w:val="24"/>
+                  <w:szCs w:val="24"/>
+                </w:rPr>
+              </m:ctrlPr>
+            </m:sup>
+            <m:e>
+              <m:r>
+                <w:rPr>
+                  <w:rFonts w:ascii="Cambria Math" w:hAnsi="Cambria Math" w:cs="Times New Roman"/>
+                  <w:sz w:val="24"/>
+                  <w:szCs w:val="24"/>
+                </w:rPr>
+                <m:t>H</m:t>
+              </m:r>
+              <m:d>
+                <m:dPr>
+                  <m:ctrlPr>
+                    <w:rPr>
+                      <w:rFonts w:ascii="Cambria Math" w:hAnsi="Cambria Math" w:cs="Times New Roman"/>
+                      <w:i/>
+                      <w:sz w:val="24"/>
+                      <w:szCs w:val="24"/>
+                    </w:rPr>
+                  </m:ctrlPr>
+                </m:dPr>
+                <m:e>
+                  <m:r>
+                    <w:rPr>
+                      <w:rFonts w:ascii="Cambria Math" w:hAnsi="Cambria Math" w:cs="Times New Roman"/>
+                      <w:sz w:val="24"/>
+                      <w:szCs w:val="24"/>
+                    </w:rPr>
+                    <m:t>j</m:t>
+                  </m:r>
+                  <m:r>
+                    <m:rPr>
+                      <m:sty m:val="p"/>
+                    </m:rPr>
+                    <w:rPr>
+                      <w:rFonts w:ascii="Cambria Math" w:hAnsi="Cambria Math" w:cs="Times New Roman"/>
+                      <w:sz w:val="24"/>
+                      <w:szCs w:val="24"/>
+                    </w:rPr>
+                    <m:t>ω</m:t>
+                  </m:r>
+                </m:e>
+              </m:d>
+              <m:sSup>
+                <m:sSupPr>
+                  <m:ctrlPr>
+                    <w:rPr>
+                      <w:rFonts w:ascii="Cambria Math" w:hAnsi="Cambria Math" w:cs="Times New Roman"/>
+                      <w:i/>
+                      <w:sz w:val="24"/>
+                      <w:szCs w:val="24"/>
+                    </w:rPr>
+                  </m:ctrlPr>
+                </m:sSupPr>
+                <m:e>
+                  <m:r>
+                    <w:rPr>
+                      <w:rFonts w:ascii="Cambria Math" w:hAnsi="Cambria Math" w:cs="Times New Roman"/>
+                      <w:sz w:val="24"/>
+                      <w:szCs w:val="24"/>
+                    </w:rPr>
+                    <m:t>e</m:t>
+                  </m:r>
+                </m:e>
+                <m:sup>
+                  <m:r>
+                    <w:rPr>
+                      <w:rFonts w:ascii="Cambria Math" w:hAnsi="Cambria Math" w:cs="Times New Roman"/>
+                      <w:sz w:val="24"/>
+                      <w:szCs w:val="24"/>
+                    </w:rPr>
+                    <m:t>j</m:t>
+                  </m:r>
+                  <m:r>
+                    <m:rPr>
+                      <m:sty m:val="p"/>
+                    </m:rPr>
+                    <w:rPr>
+                      <w:rFonts w:ascii="Cambria Math" w:hAnsi="Cambria Math" w:cs="Times New Roman"/>
+                      <w:sz w:val="24"/>
+                      <w:szCs w:val="24"/>
+                    </w:rPr>
+                    <m:t>ω</m:t>
+                  </m:r>
+                  <m:r>
+                    <w:rPr>
+                      <w:rFonts w:ascii="Cambria Math" w:hAnsi="Cambria Math" w:cs="Times New Roman"/>
+                      <w:sz w:val="24"/>
+                      <w:szCs w:val="24"/>
+                    </w:rPr>
+                    <m:t>t</m:t>
+                  </m:r>
+                </m:sup>
+              </m:sSup>
+              <m:r>
+                <m:rPr>
+                  <m:nor/>
+                </m:rPr>
+                <w:rPr>
+                  <w:rFonts w:ascii="Cambria Math" w:hAnsi="Cambria Math" w:cs="Times New Roman"/>
+                  <w:sz w:val="24"/>
+                  <w:szCs w:val="24"/>
+                </w:rPr>
+                <m:t>dw</m:t>
+              </m:r>
+              <m:ctrlPr>
+                <w:rPr>
+                  <w:rFonts w:ascii="Cambria Math" w:hAnsi="Cambria Math" w:cs="Times New Roman"/>
+                  <w:i/>
+                  <w:sz w:val="24"/>
+                  <w:szCs w:val="24"/>
+                </w:rPr>
+              </m:ctrlPr>
+            </m:e>
+          </m:nary>
+        </m:oMath>
+      </m:oMathPara>
+    </w:p>
+    <w:p>
+      <w:pPr>
+        <w:pStyle w:val="ListParagraph"/>
+        <w:rPr>
+          <w:rFonts w:ascii="Times New Roman" w:eastAsiaTheme="minorEastAsia" w:hAnsi="Times New Roman" w:cs="Times New Roman"/>
+          <w:sz w:val="24"/>
+          <w:szCs w:val="24"/>
+        </w:rPr>
+      </w:pPr>
+    </w:p>
+    <w:p>
+      <w:pPr>
+        <w:pStyle w:val="ListParagraph"/>
+        <w:rPr>
+          <w:rFonts w:ascii="Times New Roman" w:eastAsiaTheme="minorEastAsia" w:hAnsi="Times New Roman" w:cs="Times New Roman"/>
+          <w:sz w:val="24"/>
+          <w:szCs w:val="24"/>
+        </w:rPr>
+      </w:pPr>
+    </w:p>
+    <w:p>
+      <w:pPr>
+        <w:pStyle w:val="ListParagraph"/>
+        <w:rPr>
+          <w:rFonts w:ascii="Times New Roman" w:eastAsiaTheme="minorEastAsia" w:hAnsi="Times New Roman" w:cs="Times New Roman"/>
+          <w:sz w:val="24"/>
+          <w:szCs w:val="24"/>
+        </w:rPr>
+      </w:pPr>
+    </w:p>
+    <w:p>
+      <w:pPr>
+        <w:pStyle w:val="ListParagraph"/>
+        <w:rPr>
+          <w:rFonts w:ascii="Times New Roman" w:eastAsiaTheme="minorEastAsia" w:hAnsi="Times New Roman" w:cs="Times New Roman"/>
+          <w:color w:val="000000" w:themeColor="text1"/>
+          <w:sz w:val="24"/>
+          <w:szCs w:val="24"/>
+        </w:rPr>
+      </w:pPr>
+    </w:p>
+    <w:p>
+      <w:pPr>
+        <w:pStyle w:val="ListParagraph"/>
+        <w:rPr>
           <w:rFonts w:ascii="Times New Roman" w:hAnsi="Times New Roman" w:cs="Times New Roman"/>
           <w:color w:val="000000" w:themeColor="text1"/>
           <w:sz w:val="24"/>
@@ -1689,7 +3753,6 @@
           <w:noProof/>
           <w:sz w:val="24"/>
         </w:rPr>
-        <w:lastRenderedPageBreak/>
         <w:t>plot(c);</w:t>
       </w:r>
     </w:p>
@@ -1839,6 +3902,7 @@
           <w:rFonts w:ascii="Times New Roman" w:hAnsi="Times New Roman" w:cs="Times New Roman"/>
           <w:sz w:val="24"/>
         </w:rPr>
+        <w:lastRenderedPageBreak/>
         <w:t>What is the x-axis in the plot of c?</w:t>
       </w:r>
     </w:p>
@@ -2455,7 +4519,6 @@
           <w:rFonts w:ascii="Times New Roman" w:hAnsi="Times New Roman" w:cs="Times New Roman"/>
           <w:color w:val="000000"/>
         </w:rPr>
-        <w:lastRenderedPageBreak/>
         <w:t>plot(c);</w:t>
       </w:r>
     </w:p>
@@ -2761,6 +4824,7 @@
           <w:sz w:val="24"/>
           <w:szCs w:val="24"/>
         </w:rPr>
+        <w:lastRenderedPageBreak/>
         <w:t>Find a mathematical expression for the peak values of the secondary peaks.</w:t>
       </w:r>
     </w:p>
@@ -3126,6 +5190,7 @@
               <w:rFonts w:ascii="Cambria Math" w:hAnsi="Cambria Math" w:cs="Times New Roman"/>
               <w:sz w:val="24"/>
             </w:rPr>
+            <w:lastRenderedPageBreak/>
             <m:t>f</m:t>
           </m:r>
           <m:d>
@@ -4000,7 +6065,6 @@
           <w:rFonts w:ascii="Times New Roman" w:hAnsi="Times New Roman" w:cs="Times New Roman"/>
           <w:sz w:val="24"/>
         </w:rPr>
-        <w:lastRenderedPageBreak/>
         <w:t xml:space="preserve">As an alternative way to find the Fourier transform, notice that the signal is the product of </w:t>
       </w:r>
       <m:oMath>
@@ -4360,6 +6424,7 @@
           <w:rFonts w:ascii="Times New Roman" w:hAnsi="Times New Roman" w:cs="Times New Roman"/>
           <w:sz w:val="24"/>
         </w:rPr>
+        <w:lastRenderedPageBreak/>
         <w:t xml:space="preserve">And take the convolution of these two transforms (i.e. convolve the delta function from the sine wave with the </w:t>
       </w:r>
       <w:proofErr w:type="spellStart"/>

</xml_diff>